<commit_message>
Filled in the TODO areas of the 2.0 Use Case Survey.
</commit_message>
<xml_diff>
--- a/docs/2_functional_requirements/use_case/Use Case Survey 2.0.docx
+++ b/docs/2_functional_requirements/use_case/Use Case Survey 2.0.docx
@@ -157,7 +157,13 @@
     </w:p>
     <w:p>
       <w:r>
-        <w:t xml:space="preserve">The goal of this use case is to allow the logged-out </w:t>
+        <w:t xml:space="preserve">The goal of this use case is to allow </w:t>
+      </w:r>
+      <w:r>
+        <w:t>a</w:t>
+      </w:r>
+      <w:r>
+        <w:t xml:space="preserve"> logged-out </w:t>
       </w:r>
       <w:r>
         <w:rPr>
@@ -193,7 +199,10 @@
     </w:p>
     <w:p>
       <w:r>
-        <w:t>&lt;TODO&gt;</w:t>
+        <w:t xml:space="preserve">The goal of this use case is to allow a logged-in player to view and make changes to their account. </w:t>
+      </w:r>
+      <w:r>
+        <w:t>The player tells the system they want to manage their account. The system shows them their current account data. The player tells the system what changes they want to make. The system validates the changes proposed by the player and stores them.</w:t>
       </w:r>
     </w:p>
     <w:p>
@@ -203,10 +212,22 @@
       <w:r>
         <w:t>Play Match</w:t>
       </w:r>
-    </w:p>
-    <w:p>
-      <w:r>
-        <w:t>&lt;TODO&gt;</w:t>
+      <w:r>
+        <w:t xml:space="preserve"> </w:t>
+      </w:r>
+    </w:p>
+    <w:p>
+      <w:r>
+        <w:t xml:space="preserve">The goal of this use case is to allow a player to </w:t>
+      </w:r>
+      <w:r>
+        <w:t>join or create a match and play chess</w:t>
+      </w:r>
+      <w:r>
+        <w:t xml:space="preserve">. </w:t>
+      </w:r>
+      <w:r>
+        <w:t xml:space="preserve">The player tells the system they want to play a match. The system asks for opponent selection and match setting information. The player provides the needed information. The system joins or creates a match, pairs up the player and opponent, and starts the match. </w:t>
       </w:r>
     </w:p>
     <w:p>
@@ -216,10 +237,49 @@
       <w:r>
         <w:t>Manage Friendships</w:t>
       </w:r>
-    </w:p>
-    <w:p>
-      <w:r>
-        <w:t>&lt;TODO&gt;</w:t>
+      <w:r>
+        <w:t xml:space="preserve"> </w:t>
+      </w:r>
+    </w:p>
+    <w:p>
+      <w:r>
+        <w:t xml:space="preserve">The goal of this use case is to allow a logged-in player to view and make changes to their </w:t>
+      </w:r>
+      <w:r>
+        <w:t>friendships</w:t>
+      </w:r>
+      <w:r>
+        <w:t xml:space="preserve">. </w:t>
+      </w:r>
+      <w:r>
+        <w:t xml:space="preserve">The player tells the system that they want to manage friendships. The system </w:t>
+      </w:r>
+      <w:proofErr w:type="gramStart"/>
+      <w:r>
+        <w:t>show</w:t>
+      </w:r>
+      <w:proofErr w:type="gramEnd"/>
+      <w:r>
+        <w:t xml:space="preserve"> the player their </w:t>
+      </w:r>
+      <w:r>
+        <w:lastRenderedPageBreak/>
+        <w:t>current friendships and asks the player what they want to do. The player tells the system what they want to do</w:t>
+      </w:r>
+      <w:r>
+        <w:rPr>
+          <w:rStyle w:val="FootnoteReference"/>
+        </w:rPr>
+        <w:footnoteReference w:id="2"/>
+      </w:r>
+      <w:r>
+        <w:t xml:space="preserve">. The system will attempt to </w:t>
+      </w:r>
+      <w:r>
+        <w:t>comply to the request.</w:t>
+      </w:r>
+      <w:r>
+        <w:t xml:space="preserve"> </w:t>
       </w:r>
     </w:p>
     <w:p>
@@ -229,13 +289,6 @@
       <w:r>
         <w:t>Change Preferences</w:t>
       </w:r>
-    </w:p>
-    <w:p>
-      <w:r>
-        <w:t>&lt;TODO&gt;</w:t>
-      </w:r>
-    </w:p>
-    <w:p>
       <w:bookmarkStart w:id="3" w:name="_View_Notifications"/>
       <w:bookmarkEnd w:id="3"/>
       <w:r>
@@ -243,6 +296,22 @@
       </w:r>
     </w:p>
     <w:p>
+      <w:r>
+        <w:t xml:space="preserve">The goal of this use case is to allow a player to view and make changes to their </w:t>
+      </w:r>
+      <w:r>
+        <w:t>preferences</w:t>
+      </w:r>
+      <w:r>
+        <w:t xml:space="preserve">. </w:t>
+      </w:r>
+      <w:r>
+        <w:t xml:space="preserve">The player tells the system they want to change preferences. The system presents the player with current preference information. The player tells the system what changes they wish to make. The system validates the changes and applies them. </w:t>
+      </w:r>
+      <w:bookmarkStart w:id="4" w:name="_GoBack"/>
+      <w:bookmarkEnd w:id="4"/>
+    </w:p>
+    <w:p>
       <w:pPr>
         <w:jc w:val="right"/>
       </w:pPr>
@@ -265,8 +334,8 @@
       </w:r>
     </w:p>
     <w:p>
-      <w:bookmarkStart w:id="4" w:name="_Move_Piece"/>
-      <w:bookmarkEnd w:id="4"/>
+      <w:bookmarkStart w:id="5" w:name="_Move_Piece"/>
+      <w:bookmarkEnd w:id="5"/>
       <w:r>
         <w:rPr>
           <w:noProof/>
@@ -309,12 +378,8 @@
       </w:r>
     </w:p>
     <w:sectPr>
-      <w:headerReference w:type="even" r:id="rId9"/>
-      <w:headerReference w:type="default" r:id="rId10"/>
-      <w:footerReference w:type="even" r:id="rId11"/>
-      <w:footerReference w:type="default" r:id="rId12"/>
-      <w:headerReference w:type="first" r:id="rId13"/>
-      <w:footerReference w:type="first" r:id="rId14"/>
+      <w:headerReference w:type="default" r:id="rId9"/>
+      <w:footerReference w:type="default" r:id="rId10"/>
       <w:pgSz w:w="12240" w:h="15840"/>
       <w:pgMar w:top="1440" w:right="1440" w:bottom="1440" w:left="1440" w:header="720" w:footer="720" w:gutter="0"/>
       <w:cols w:space="720"/>
@@ -357,16 +422,6 @@
 </file>
 
 <file path=word/footer1.xml><?xml version="1.0" encoding="utf-8"?>
-<w:ftr xmlns:wpc="http://schemas.microsoft.com/office/word/2010/wordprocessingCanvas" xmlns:cx="http://schemas.microsoft.com/office/drawing/2014/chartex" xmlns:cx1="http://schemas.microsoft.com/office/drawing/2015/9/8/chartex" xmlns:cx2="http://schemas.microsoft.com/office/drawing/2015/10/21/chartex" xmlns:cx3="http://schemas.microsoft.com/office/drawing/2016/5/9/chartex" xmlns:cx4="http://schemas.microsoft.com/office/drawing/2016/5/10/chartex" xmlns:cx5="http://schemas.microsoft.com/office/drawing/2016/5/11/chartex" xmlns:cx6="http://schemas.microsoft.com/office/drawing/2016/5/12/chartex" xmlns:cx7="http://schemas.microsoft.com/office/drawing/2016/5/13/chartex" xmlns:cx8="http://schemas.microsoft.com/office/drawing/2016/5/14/chartex" xmlns:mc="http://schemas.openxmlformats.org/markup-compatibility/2006" xmlns:aink="http://schemas.microsoft.com/office/drawing/2016/ink" xmlns:am3d="http://schemas.microsoft.com/office/drawing/2017/model3d" xmlns:o="urn:schemas-microsoft-com:office:office" xmlns:r="http://schemas.openxmlformats.org/officeDocument/2006/relationships" xmlns:m="http://schemas.openxmlformats.org/officeDocument/2006/math" xmlns:v="urn:schemas-microsoft-com:vml" xmlns:wp14="http://schemas.microsoft.com/office/word/2010/wordprocessingDrawing" xmlns:wp="http://schemas.openxmlformats.org/drawingml/2006/wordprocessingDrawing" xmlns:w10="urn:schemas-microsoft-com:office:word" xmlns:w="http://schemas.openxmlformats.org/wordprocessingml/2006/main" xmlns:w14="http://schemas.microsoft.com/office/word/2010/wordml" xmlns:w15="http://schemas.microsoft.com/office/word/2012/wordml" xmlns:w16cid="http://schemas.microsoft.com/office/word/2016/wordml/cid" xmlns:w16se="http://schemas.microsoft.com/office/word/2015/wordml/symex" xmlns:wpg="http://schemas.microsoft.com/office/word/2010/wordprocessingGroup" xmlns:wpi="http://schemas.microsoft.com/office/word/2010/wordprocessingInk" xmlns:wne="http://schemas.microsoft.com/office/word/2006/wordml" xmlns:wps="http://schemas.microsoft.com/office/word/2010/wordprocessingShape" mc:Ignorable="w14 w15 w16se w16cid wp14">
-  <w:p>
-    <w:pPr>
-      <w:pStyle w:val="Footer"/>
-    </w:pPr>
-  </w:p>
-</w:ftr>
-</file>
-
-<file path=word/footer2.xml><?xml version="1.0" encoding="utf-8"?>
 <w:ftr xmlns:wpc="http://schemas.microsoft.com/office/word/2010/wordprocessingCanvas" xmlns:cx="http://schemas.microsoft.com/office/drawing/2014/chartex" xmlns:cx1="http://schemas.microsoft.com/office/drawing/2015/9/8/chartex" xmlns:cx2="http://schemas.microsoft.com/office/drawing/2015/10/21/chartex" xmlns:cx3="http://schemas.microsoft.com/office/drawing/2016/5/9/chartex" xmlns:cx4="http://schemas.microsoft.com/office/drawing/2016/5/10/chartex" xmlns:cx5="http://schemas.microsoft.com/office/drawing/2016/5/11/chartex" xmlns:cx6="http://schemas.microsoft.com/office/drawing/2016/5/12/chartex" xmlns:cx7="http://schemas.microsoft.com/office/drawing/2016/5/13/chartex" xmlns:cx8="http://schemas.microsoft.com/office/drawing/2016/5/14/chartex" xmlns:mc="http://schemas.openxmlformats.org/markup-compatibility/2006" xmlns:aink="http://schemas.microsoft.com/office/drawing/2016/ink" xmlns:am3d="http://schemas.microsoft.com/office/drawing/2017/model3d" xmlns:o="urn:schemas-microsoft-com:office:office" xmlns:r="http://schemas.openxmlformats.org/officeDocument/2006/relationships" xmlns:m="http://schemas.openxmlformats.org/officeDocument/2006/math" xmlns:v="urn:schemas-microsoft-com:vml" xmlns:wp14="http://schemas.microsoft.com/office/word/2010/wordprocessingDrawing" xmlns:wp="http://schemas.openxmlformats.org/drawingml/2006/wordprocessingDrawing" xmlns:w10="urn:schemas-microsoft-com:office:word" xmlns:w="http://schemas.openxmlformats.org/wordprocessingml/2006/main" xmlns:w14="http://schemas.microsoft.com/office/word/2010/wordml" xmlns:w15="http://schemas.microsoft.com/office/word/2012/wordml" xmlns:w16cid="http://schemas.microsoft.com/office/word/2016/wordml/cid" xmlns:w16se="http://schemas.microsoft.com/office/word/2015/wordml/symex" xmlns:wpg="http://schemas.microsoft.com/office/word/2010/wordprocessingGroup" xmlns:wpi="http://schemas.microsoft.com/office/word/2010/wordprocessingInk" xmlns:wne="http://schemas.microsoft.com/office/word/2006/wordml" xmlns:wps="http://schemas.microsoft.com/office/word/2010/wordprocessingShape" mc:Ignorable="w14 w15 w16se w16cid wp14">
   <w:p>
     <w:pPr>
@@ -446,16 +501,6 @@
 </w:ftr>
 </file>
 
-<file path=word/footer3.xml><?xml version="1.0" encoding="utf-8"?>
-<w:ftr xmlns:wpc="http://schemas.microsoft.com/office/word/2010/wordprocessingCanvas" xmlns:cx="http://schemas.microsoft.com/office/drawing/2014/chartex" xmlns:cx1="http://schemas.microsoft.com/office/drawing/2015/9/8/chartex" xmlns:cx2="http://schemas.microsoft.com/office/drawing/2015/10/21/chartex" xmlns:cx3="http://schemas.microsoft.com/office/drawing/2016/5/9/chartex" xmlns:cx4="http://schemas.microsoft.com/office/drawing/2016/5/10/chartex" xmlns:cx5="http://schemas.microsoft.com/office/drawing/2016/5/11/chartex" xmlns:cx6="http://schemas.microsoft.com/office/drawing/2016/5/12/chartex" xmlns:cx7="http://schemas.microsoft.com/office/drawing/2016/5/13/chartex" xmlns:cx8="http://schemas.microsoft.com/office/drawing/2016/5/14/chartex" xmlns:mc="http://schemas.openxmlformats.org/markup-compatibility/2006" xmlns:aink="http://schemas.microsoft.com/office/drawing/2016/ink" xmlns:am3d="http://schemas.microsoft.com/office/drawing/2017/model3d" xmlns:o="urn:schemas-microsoft-com:office:office" xmlns:r="http://schemas.openxmlformats.org/officeDocument/2006/relationships" xmlns:m="http://schemas.openxmlformats.org/officeDocument/2006/math" xmlns:v="urn:schemas-microsoft-com:vml" xmlns:wp14="http://schemas.microsoft.com/office/word/2010/wordprocessingDrawing" xmlns:wp="http://schemas.openxmlformats.org/drawingml/2006/wordprocessingDrawing" xmlns:w10="urn:schemas-microsoft-com:office:word" xmlns:w="http://schemas.openxmlformats.org/wordprocessingml/2006/main" xmlns:w14="http://schemas.microsoft.com/office/word/2010/wordml" xmlns:w15="http://schemas.microsoft.com/office/word/2012/wordml" xmlns:w16cid="http://schemas.microsoft.com/office/word/2016/wordml/cid" xmlns:w16se="http://schemas.microsoft.com/office/word/2015/wordml/symex" xmlns:wpg="http://schemas.microsoft.com/office/word/2010/wordprocessingGroup" xmlns:wpi="http://schemas.microsoft.com/office/word/2010/wordprocessingInk" xmlns:wne="http://schemas.microsoft.com/office/word/2006/wordml" xmlns:wps="http://schemas.microsoft.com/office/word/2010/wordprocessingShape" mc:Ignorable="w14 w15 w16se w16cid wp14">
-  <w:p>
-    <w:pPr>
-      <w:pStyle w:val="Footer"/>
-    </w:pPr>
-  </w:p>
-</w:ftr>
-</file>
-
 <file path=word/footnotes.xml><?xml version="1.0" encoding="utf-8"?>
 <w:footnotes xmlns:wpc="http://schemas.microsoft.com/office/word/2010/wordprocessingCanvas" xmlns:cx="http://schemas.microsoft.com/office/drawing/2014/chartex" xmlns:cx1="http://schemas.microsoft.com/office/drawing/2015/9/8/chartex" xmlns:cx2="http://schemas.microsoft.com/office/drawing/2015/10/21/chartex" xmlns:cx3="http://schemas.microsoft.com/office/drawing/2016/5/9/chartex" xmlns:cx4="http://schemas.microsoft.com/office/drawing/2016/5/10/chartex" xmlns:cx5="http://schemas.microsoft.com/office/drawing/2016/5/11/chartex" xmlns:cx6="http://schemas.microsoft.com/office/drawing/2016/5/12/chartex" xmlns:cx7="http://schemas.microsoft.com/office/drawing/2016/5/13/chartex" xmlns:cx8="http://schemas.microsoft.com/office/drawing/2016/5/14/chartex" xmlns:mc="http://schemas.openxmlformats.org/markup-compatibility/2006" xmlns:aink="http://schemas.microsoft.com/office/drawing/2016/ink" xmlns:am3d="http://schemas.microsoft.com/office/drawing/2017/model3d" xmlns:o="urn:schemas-microsoft-com:office:office" xmlns:r="http://schemas.openxmlformats.org/officeDocument/2006/relationships" xmlns:m="http://schemas.openxmlformats.org/officeDocument/2006/math" xmlns:v="urn:schemas-microsoft-com:vml" xmlns:wp14="http://schemas.microsoft.com/office/word/2010/wordprocessingDrawing" xmlns:wp="http://schemas.openxmlformats.org/drawingml/2006/wordprocessingDrawing" xmlns:w10="urn:schemas-microsoft-com:office:word" xmlns:w="http://schemas.openxmlformats.org/wordprocessingml/2006/main" xmlns:w14="http://schemas.microsoft.com/office/word/2010/wordml" xmlns:w15="http://schemas.microsoft.com/office/word/2012/wordml" xmlns:w16cid="http://schemas.microsoft.com/office/word/2016/wordml/cid" xmlns:w16se="http://schemas.microsoft.com/office/word/2015/wordml/symex" xmlns:wpg="http://schemas.microsoft.com/office/word/2010/wordprocessingGroup" xmlns:wpi="http://schemas.microsoft.com/office/word/2010/wordprocessingInk" xmlns:wne="http://schemas.microsoft.com/office/word/2006/wordml" xmlns:wps="http://schemas.microsoft.com/office/word/2010/wordprocessingShape" mc:Ignorable="w14 w15 w16se w16cid wp14">
   <w:footnote w:type="separator" w:id="-1">
@@ -483,22 +528,28 @@
       <w:pPr>
         <w:spacing w:after="0" w:line="240" w:lineRule="auto"/>
       </w:pPr>
+    </w:p>
+  </w:footnote>
+  <w:footnote w:id="2">
+    <w:p>
+      <w:pPr>
+        <w:pStyle w:val="FootnoteText"/>
+      </w:pPr>
+      <w:r>
+        <w:rPr>
+          <w:rStyle w:val="FootnoteReference"/>
+        </w:rPr>
+        <w:footnoteRef/>
+      </w:r>
+      <w:r>
+        <w:t xml:space="preserve"> Choices include request friendship, respond friendship, remove friendship</w:t>
+      </w:r>
     </w:p>
   </w:footnote>
 </w:footnotes>
 </file>
 
 <file path=word/header1.xml><?xml version="1.0" encoding="utf-8"?>
-<w:hdr xmlns:wpc="http://schemas.microsoft.com/office/word/2010/wordprocessingCanvas" xmlns:cx="http://schemas.microsoft.com/office/drawing/2014/chartex" xmlns:cx1="http://schemas.microsoft.com/office/drawing/2015/9/8/chartex" xmlns:cx2="http://schemas.microsoft.com/office/drawing/2015/10/21/chartex" xmlns:cx3="http://schemas.microsoft.com/office/drawing/2016/5/9/chartex" xmlns:cx4="http://schemas.microsoft.com/office/drawing/2016/5/10/chartex" xmlns:cx5="http://schemas.microsoft.com/office/drawing/2016/5/11/chartex" xmlns:cx6="http://schemas.microsoft.com/office/drawing/2016/5/12/chartex" xmlns:cx7="http://schemas.microsoft.com/office/drawing/2016/5/13/chartex" xmlns:cx8="http://schemas.microsoft.com/office/drawing/2016/5/14/chartex" xmlns:mc="http://schemas.openxmlformats.org/markup-compatibility/2006" xmlns:aink="http://schemas.microsoft.com/office/drawing/2016/ink" xmlns:am3d="http://schemas.microsoft.com/office/drawing/2017/model3d" xmlns:o="urn:schemas-microsoft-com:office:office" xmlns:r="http://schemas.openxmlformats.org/officeDocument/2006/relationships" xmlns:m="http://schemas.openxmlformats.org/officeDocument/2006/math" xmlns:v="urn:schemas-microsoft-com:vml" xmlns:wp14="http://schemas.microsoft.com/office/word/2010/wordprocessingDrawing" xmlns:wp="http://schemas.openxmlformats.org/drawingml/2006/wordprocessingDrawing" xmlns:w10="urn:schemas-microsoft-com:office:word" xmlns:w="http://schemas.openxmlformats.org/wordprocessingml/2006/main" xmlns:w14="http://schemas.microsoft.com/office/word/2010/wordml" xmlns:w15="http://schemas.microsoft.com/office/word/2012/wordml" xmlns:w16cid="http://schemas.microsoft.com/office/word/2016/wordml/cid" xmlns:w16se="http://schemas.microsoft.com/office/word/2015/wordml/symex" xmlns:wpg="http://schemas.microsoft.com/office/word/2010/wordprocessingGroup" xmlns:wpi="http://schemas.microsoft.com/office/word/2010/wordprocessingInk" xmlns:wne="http://schemas.microsoft.com/office/word/2006/wordml" xmlns:wps="http://schemas.microsoft.com/office/word/2010/wordprocessingShape" mc:Ignorable="w14 w15 w16se w16cid wp14">
-  <w:p>
-    <w:pPr>
-      <w:pStyle w:val="Header"/>
-    </w:pPr>
-  </w:p>
-</w:hdr>
-</file>
-
-<file path=word/header2.xml><?xml version="1.0" encoding="utf-8"?>
 <w:hdr xmlns:wpc="http://schemas.microsoft.com/office/word/2010/wordprocessingCanvas" xmlns:cx="http://schemas.microsoft.com/office/drawing/2014/chartex" xmlns:cx1="http://schemas.microsoft.com/office/drawing/2015/9/8/chartex" xmlns:cx2="http://schemas.microsoft.com/office/drawing/2015/10/21/chartex" xmlns:cx3="http://schemas.microsoft.com/office/drawing/2016/5/9/chartex" xmlns:cx4="http://schemas.microsoft.com/office/drawing/2016/5/10/chartex" xmlns:cx5="http://schemas.microsoft.com/office/drawing/2016/5/11/chartex" xmlns:cx6="http://schemas.microsoft.com/office/drawing/2016/5/12/chartex" xmlns:cx7="http://schemas.microsoft.com/office/drawing/2016/5/13/chartex" xmlns:cx8="http://schemas.microsoft.com/office/drawing/2016/5/14/chartex" xmlns:mc="http://schemas.openxmlformats.org/markup-compatibility/2006" xmlns:aink="http://schemas.microsoft.com/office/drawing/2016/ink" xmlns:am3d="http://schemas.microsoft.com/office/drawing/2017/model3d" xmlns:o="urn:schemas-microsoft-com:office:office" xmlns:r="http://schemas.openxmlformats.org/officeDocument/2006/relationships" xmlns:m="http://schemas.openxmlformats.org/officeDocument/2006/math" xmlns:v="urn:schemas-microsoft-com:vml" xmlns:wp14="http://schemas.microsoft.com/office/word/2010/wordprocessingDrawing" xmlns:wp="http://schemas.openxmlformats.org/drawingml/2006/wordprocessingDrawing" xmlns:w10="urn:schemas-microsoft-com:office:word" xmlns:w="http://schemas.openxmlformats.org/wordprocessingml/2006/main" xmlns:w14="http://schemas.microsoft.com/office/word/2010/wordml" xmlns:w15="http://schemas.microsoft.com/office/word/2012/wordml" xmlns:w16cid="http://schemas.microsoft.com/office/word/2016/wordml/cid" xmlns:w16se="http://schemas.microsoft.com/office/word/2015/wordml/symex" xmlns:wpg="http://schemas.microsoft.com/office/word/2010/wordprocessingGroup" xmlns:wpi="http://schemas.microsoft.com/office/word/2010/wordprocessingInk" xmlns:wne="http://schemas.microsoft.com/office/word/2006/wordml" xmlns:wps="http://schemas.microsoft.com/office/word/2010/wordprocessingShape" mc:Ignorable="w14 w15 w16se w16cid wp14">
   <w:p>
     <w:pPr>
@@ -525,21 +576,9 @@
     <w:r>
       <w:t>2</w:t>
     </w:r>
-    <w:bookmarkStart w:id="5" w:name="_GoBack"/>
-    <w:bookmarkEnd w:id="5"/>
     <w:r>
       <w:t>.0</w:t>
     </w:r>
-  </w:p>
-</w:hdr>
-</file>
-
-<file path=word/header3.xml><?xml version="1.0" encoding="utf-8"?>
-<w:hdr xmlns:wpc="http://schemas.microsoft.com/office/word/2010/wordprocessingCanvas" xmlns:cx="http://schemas.microsoft.com/office/drawing/2014/chartex" xmlns:cx1="http://schemas.microsoft.com/office/drawing/2015/9/8/chartex" xmlns:cx2="http://schemas.microsoft.com/office/drawing/2015/10/21/chartex" xmlns:cx3="http://schemas.microsoft.com/office/drawing/2016/5/9/chartex" xmlns:cx4="http://schemas.microsoft.com/office/drawing/2016/5/10/chartex" xmlns:cx5="http://schemas.microsoft.com/office/drawing/2016/5/11/chartex" xmlns:cx6="http://schemas.microsoft.com/office/drawing/2016/5/12/chartex" xmlns:cx7="http://schemas.microsoft.com/office/drawing/2016/5/13/chartex" xmlns:cx8="http://schemas.microsoft.com/office/drawing/2016/5/14/chartex" xmlns:mc="http://schemas.openxmlformats.org/markup-compatibility/2006" xmlns:aink="http://schemas.microsoft.com/office/drawing/2016/ink" xmlns:am3d="http://schemas.microsoft.com/office/drawing/2017/model3d" xmlns:o="urn:schemas-microsoft-com:office:office" xmlns:r="http://schemas.openxmlformats.org/officeDocument/2006/relationships" xmlns:m="http://schemas.openxmlformats.org/officeDocument/2006/math" xmlns:v="urn:schemas-microsoft-com:vml" xmlns:wp14="http://schemas.microsoft.com/office/word/2010/wordprocessingDrawing" xmlns:wp="http://schemas.openxmlformats.org/drawingml/2006/wordprocessingDrawing" xmlns:w10="urn:schemas-microsoft-com:office:word" xmlns:w="http://schemas.openxmlformats.org/wordprocessingml/2006/main" xmlns:w14="http://schemas.microsoft.com/office/word/2010/wordml" xmlns:w15="http://schemas.microsoft.com/office/word/2012/wordml" xmlns:w16cid="http://schemas.microsoft.com/office/word/2016/wordml/cid" xmlns:w16se="http://schemas.microsoft.com/office/word/2015/wordml/symex" xmlns:wpg="http://schemas.microsoft.com/office/word/2010/wordprocessingGroup" xmlns:wpi="http://schemas.microsoft.com/office/word/2010/wordprocessingInk" xmlns:wne="http://schemas.microsoft.com/office/word/2006/wordml" xmlns:wps="http://schemas.microsoft.com/office/word/2010/wordprocessingShape" mc:Ignorable="w14 w15 w16se w16cid wp14">
-  <w:p>
-    <w:pPr>
-      <w:pStyle w:val="Header"/>
-    </w:pPr>
   </w:p>
 </w:hdr>
 </file>
@@ -2501,7 +2540,7 @@
 </file>
 
 <file path=customXml/itemProps1.xml><?xml version="1.0" encoding="utf-8"?>
-<ds:datastoreItem xmlns:ds="http://schemas.openxmlformats.org/officeDocument/2006/customXml" ds:itemID="{2A1DD4FC-FFC9-174B-BB02-C7BAFD2A831F}">
+<ds:datastoreItem xmlns:ds="http://schemas.openxmlformats.org/officeDocument/2006/customXml" ds:itemID="{ECB5F04C-8F99-D74A-AA78-F630DBB7CD9A}">
   <ds:schemaRefs>
     <ds:schemaRef ds:uri="http://schemas.openxmlformats.org/officeDocument/2006/bibliography"/>
   </ds:schemaRefs>

</xml_diff>